<commit_message>
Ajout documents chapitre 10 5ème . Correction doc chapitre 9
</commit_message>
<xml_diff>
--- a/Cours/5eme/SaintExupery/Chapitre_9/Documents/Chapitre 9 - Additions et Soustractions de nombres relatifs (A trou).docx
+++ b/Cours/5eme/SaintExupery/Chapitre_9/Documents/Chapitre 9 - Additions et Soustractions de nombres relatifs (A trou).docx
@@ -375,21 +375,7 @@
             <w:rFonts w:ascii="Cambria Math" w:hAnsi="Cambria Math"/>
             <w:lang w:eastAsia="fr-FR"/>
           </w:rPr>
-          <m:t xml:space="preserve">0+    </m:t>
-        </m:r>
-        <m:r>
-          <w:rPr>
-            <w:rFonts w:ascii="Cambria Math" w:hAnsi="Cambria Math"/>
-            <w:lang w:eastAsia="fr-FR"/>
-          </w:rPr>
-          <m:t xml:space="preserve">         </m:t>
-        </m:r>
-        <m:r>
-          <w:rPr>
-            <w:rFonts w:ascii="Cambria Math" w:hAnsi="Cambria Math"/>
-            <w:lang w:eastAsia="fr-FR"/>
-          </w:rPr>
-          <m:t xml:space="preserve">    =1</m:t>
+          <m:t>0+                 =1</m:t>
         </m:r>
       </m:oMath>
     </w:p>
@@ -412,21 +398,7 @@
             <w:rFonts w:ascii="Cambria Math" w:hAnsi="Cambria Math"/>
             <w:lang w:eastAsia="fr-FR"/>
           </w:rPr>
-          <m:t xml:space="preserve">0+      </m:t>
-        </m:r>
-        <m:r>
-          <w:rPr>
-            <w:rFonts w:ascii="Cambria Math" w:hAnsi="Cambria Math"/>
-            <w:lang w:eastAsia="fr-FR"/>
-          </w:rPr>
-          <m:t xml:space="preserve">         </m:t>
-        </m:r>
-        <m:r>
-          <w:rPr>
-            <w:rFonts w:ascii="Cambria Math" w:hAnsi="Cambria Math"/>
-            <w:lang w:eastAsia="fr-FR"/>
-          </w:rPr>
-          <m:t xml:space="preserve">  =4</m:t>
+          <m:t>0+                 =4</m:t>
         </m:r>
       </m:oMath>
     </w:p>
@@ -449,21 +421,7 @@
             <w:rFonts w:ascii="Cambria Math" w:hAnsi="Cambria Math"/>
             <w:lang w:eastAsia="fr-FR"/>
           </w:rPr>
-          <m:t xml:space="preserve">0+   </m:t>
-        </m:r>
-        <m:r>
-          <w:rPr>
-            <w:rFonts w:ascii="Cambria Math" w:hAnsi="Cambria Math"/>
-            <w:lang w:eastAsia="fr-FR"/>
-          </w:rPr>
-          <m:t xml:space="preserve">         </m:t>
-        </m:r>
-        <m:r>
-          <w:rPr>
-            <w:rFonts w:ascii="Cambria Math" w:hAnsi="Cambria Math"/>
-            <w:lang w:eastAsia="fr-FR"/>
-          </w:rPr>
-          <m:t xml:space="preserve">     =-2</m:t>
+          <m:t>0+                 =-2</m:t>
         </m:r>
       </m:oMath>
     </w:p>
@@ -486,21 +444,7 @@
             <w:rFonts w:ascii="Cambria Math" w:hAnsi="Cambria Math"/>
             <w:lang w:eastAsia="fr-FR"/>
           </w:rPr>
-          <m:t xml:space="preserve">2-    </m:t>
-        </m:r>
-        <m:r>
-          <w:rPr>
-            <w:rFonts w:ascii="Cambria Math" w:hAnsi="Cambria Math"/>
-            <w:lang w:eastAsia="fr-FR"/>
-          </w:rPr>
-          <m:t xml:space="preserve">         </m:t>
-        </m:r>
-        <m:r>
-          <w:rPr>
-            <w:rFonts w:ascii="Cambria Math" w:hAnsi="Cambria Math"/>
-            <w:lang w:eastAsia="fr-FR"/>
-          </w:rPr>
-          <m:t xml:space="preserve">    =-1</m:t>
+          <m:t>2-                 =-1</m:t>
         </m:r>
       </m:oMath>
     </w:p>
@@ -523,21 +467,7 @@
             <w:rFonts w:ascii="Cambria Math" w:hAnsi="Cambria Math"/>
             <w:lang w:eastAsia="fr-FR"/>
           </w:rPr>
-          <m:t xml:space="preserve">2-      </m:t>
-        </m:r>
-        <m:r>
-          <w:rPr>
-            <w:rFonts w:ascii="Cambria Math" w:hAnsi="Cambria Math"/>
-            <w:lang w:eastAsia="fr-FR"/>
-          </w:rPr>
-          <m:t xml:space="preserve">         </m:t>
-        </m:r>
-        <m:r>
-          <w:rPr>
-            <w:rFonts w:ascii="Cambria Math" w:hAnsi="Cambria Math"/>
-            <w:lang w:eastAsia="fr-FR"/>
-          </w:rPr>
-          <m:t xml:space="preserve">  =3</m:t>
+          <m:t>2-                 =3</m:t>
         </m:r>
       </m:oMath>
     </w:p>
@@ -1290,10 +1220,7 @@
         <w:pStyle w:val="Titre2"/>
       </w:pPr>
       <w:r>
-        <w:t xml:space="preserve">Nombres de </w:t>
-      </w:r>
-      <w:r>
-        <w:t>mêmes signes</w:t>
+        <w:t>Nombres de mêmes signes</w:t>
       </w:r>
       <w:r>
         <w:t xml:space="preserve"> :</w:t>
@@ -1980,6 +1907,9 @@
         <w:t>II</w:t>
       </w:r>
       <w:r>
+        <w:t>I</w:t>
+      </w:r>
+      <w:r>
         <w:t xml:space="preserve"> – </w:t>
       </w:r>
       <w:r>
@@ -2534,7 +2464,10 @@
       </w:pPr>
       <w:r>
         <w:lastRenderedPageBreak/>
-        <w:t>III</w:t>
+        <w:t>I</w:t>
+      </w:r>
+      <w:r>
+        <w:t>V</w:t>
       </w:r>
       <w:r>
         <w:t xml:space="preserve"> – </w:t>

</xml_diff>